<commit_message>
released v0.2.9. improved example template
</commit_message>
<xml_diff>
--- a/examples/Purchase Reminder/template.docx
+++ b/examples/Purchase Reminder/template.docx
@@ -15,19 +15,7 @@
         <w:rPr>
           <w:highlight w:val="yellow"/>
         </w:rPr>
-        <w:t>%=customer</w:t>
-      </w:r>
-      <w:r>
-        <w:rPr>
-          <w:highlight w:val="yellow"/>
-        </w:rPr>
-        <w:t>N</w:t>
-      </w:r>
-      <w:r>
-        <w:rPr>
-          <w:highlight w:val="yellow"/>
-        </w:rPr>
-        <w:t>ame%</w:t>
+        <w:t>%=customerName%</w:t>
       </w:r>
       <w:r>
         <w:rPr/>
@@ -100,43 +88,43 @@
         </w:tblCellMar>
       </w:tblPr>
       <w:tblGrid>
-        <w:gridCol w:w="7708"/>
-        <w:gridCol w:w="1927"/>
+        <w:gridCol w:w="7558"/>
+        <w:gridCol w:w="2076"/>
       </w:tblGrid>
       <w:tr>
         <w:trPr/>
         <w:tc>
           <w:tcPr>
-            <w:tcW w:w="7708" w:type="dxa"/>
+            <w:tcW w:w="7558" w:type="dxa"/>
             <w:tcBorders>
               <w:top w:val="single" w:sz="2" w:space="0" w:color="000000"/>
               <w:left w:val="single" w:sz="2" w:space="0" w:color="000000"/>
               <w:bottom w:val="single" w:sz="2" w:space="0" w:color="000000"/>
               <w:insideH w:val="single" w:sz="2" w:space="0" w:color="000000"/>
             </w:tcBorders>
-            <w:shd w:fill="auto" w:val="clear"/>
-            <w:tcMar>
-              <w:left w:w="54" w:type="dxa"/>
-            </w:tcMar>
+            <w:shd w:fill="CCCCCC" w:val="clear"/>
           </w:tcPr>
           <w:p>
             <w:pPr>
               <w:pStyle w:val="Normal"/>
               <w:rPr>
-                <w:highlight w:val="cyan"/>
-              </w:rPr>
-            </w:pPr>
-            <w:r>
-              <w:rPr>
-                <w:highlight w:val="cyan"/>
-              </w:rPr>
-              <w:t>{% for item in items %}</w:t>
-            </w:r>
-          </w:p>
-        </w:tc>
-        <w:tc>
-          <w:tcPr>
-            <w:tcW w:w="1927" w:type="dxa"/>
+                <w:b/>
+                <w:b/>
+                <w:bCs/>
+              </w:rPr>
+            </w:pPr>
+            <w:r>
+              <w:rPr>
+                <w:b/>
+                <w:bCs/>
+              </w:rPr>
+              <w:t>Item name</w:t>
+            </w:r>
+          </w:p>
+        </w:tc>
+        <w:tc>
+          <w:tcPr>
+            <w:tcW w:w="2076" w:type="dxa"/>
             <w:tcBorders>
               <w:top w:val="single" w:sz="2" w:space="0" w:color="000000"/>
               <w:left w:val="single" w:sz="2" w:space="0" w:color="000000"/>
@@ -145,18 +133,24 @@
               <w:insideH w:val="single" w:sz="2" w:space="0" w:color="000000"/>
               <w:insideV w:val="single" w:sz="2" w:space="0" w:color="000000"/>
             </w:tcBorders>
-            <w:shd w:fill="auto" w:val="clear"/>
-            <w:tcMar>
-              <w:left w:w="54" w:type="dxa"/>
-            </w:tcMar>
+            <w:shd w:fill="CCCCCC" w:val="clear"/>
           </w:tcPr>
           <w:p>
             <w:pPr>
               <w:pStyle w:val="TableContents"/>
-              <w:rPr/>
-            </w:pPr>
-            <w:r>
-              <w:rPr/>
+              <w:jc w:val="right"/>
+              <w:rPr>
+                <w:b/>
+                <w:b/>
+                <w:bCs/>
+              </w:rPr>
+            </w:pPr>
+            <w:r>
+              <w:rPr>
+                <w:b/>
+                <w:bCs/>
+              </w:rPr>
+              <w:t>Price</w:t>
             </w:r>
           </w:p>
         </w:tc>
@@ -165,16 +159,13 @@
         <w:trPr/>
         <w:tc>
           <w:tcPr>
-            <w:tcW w:w="7708" w:type="dxa"/>
+            <w:tcW w:w="7558" w:type="dxa"/>
             <w:tcBorders>
               <w:left w:val="single" w:sz="2" w:space="0" w:color="000000"/>
               <w:bottom w:val="single" w:sz="2" w:space="0" w:color="000000"/>
               <w:insideH w:val="single" w:sz="2" w:space="0" w:color="000000"/>
             </w:tcBorders>
             <w:shd w:fill="auto" w:val="clear"/>
-            <w:tcMar>
-              <w:left w:w="54" w:type="dxa"/>
-            </w:tcMar>
           </w:tcPr>
           <w:p>
             <w:pPr>
@@ -183,65 +174,17 @@
             </w:pPr>
             <w:r>
               <w:rPr>
-                <w:b/>
-                <w:bCs/>
-                <w:i/>
-                <w:iCs/>
-              </w:rPr>
-              <w:t>{</w:t>
-            </w:r>
-            <w:r>
-              <w:rPr>
-                <w:b/>
-                <w:bCs/>
-                <w:i/>
-                <w:iCs/>
-                <w:highlight w:val="yellow"/>
-              </w:rPr>
-              <w:t>%=item.name%</w:t>
-            </w:r>
-            <w:r>
-              <w:rPr>
-                <w:b/>
-                <w:bCs/>
-                <w:i/>
-                <w:iCs/>
-              </w:rPr>
-              <w:t>}</w:t>
-            </w:r>
-          </w:p>
-          <w:p>
-            <w:pPr>
-              <w:pStyle w:val="Normal"/>
-              <w:rPr/>
-            </w:pPr>
-            <w:r>
-              <w:rPr>
-                <w:i/>
-                <w:iCs/>
-              </w:rPr>
-              <w:t>{</w:t>
-            </w:r>
-            <w:r>
-              <w:rPr>
-                <w:i/>
-                <w:iCs/>
-                <w:highlight w:val="yellow"/>
-              </w:rPr>
-              <w:t>%=item.description%</w:t>
-            </w:r>
-            <w:r>
-              <w:rPr>
-                <w:i/>
-                <w:iCs/>
-              </w:rPr>
-              <w:t>}</w:t>
-            </w:r>
-          </w:p>
-        </w:tc>
-        <w:tc>
-          <w:tcPr>
-            <w:tcW w:w="1927" w:type="dxa"/>
+                <w:sz w:val="18"/>
+                <w:szCs w:val="18"/>
+                <w:highlight w:val="cyan"/>
+              </w:rPr>
+              <w:t>{% for item in items %}</w:t>
+            </w:r>
+          </w:p>
+        </w:tc>
+        <w:tc>
+          <w:tcPr>
+            <w:tcW w:w="2076" w:type="dxa"/>
             <w:tcBorders>
               <w:left w:val="single" w:sz="2" w:space="0" w:color="000000"/>
               <w:bottom w:val="single" w:sz="2" w:space="0" w:color="000000"/>
@@ -250,42 +193,25 @@
               <w:insideV w:val="single" w:sz="2" w:space="0" w:color="000000"/>
             </w:tcBorders>
             <w:shd w:fill="auto" w:val="clear"/>
-            <w:tcMar>
-              <w:left w:w="54" w:type="dxa"/>
-            </w:tcMar>
-          </w:tcPr>
-          <w:p>
-            <w:pPr>
-              <w:pStyle w:val="Normal"/>
-              <w:rPr/>
-            </w:pPr>
-            <w:r>
-              <w:rPr>
-                <w:b/>
-                <w:bCs/>
-                <w:i/>
-                <w:iCs/>
-              </w:rPr>
-              <w:t>{</w:t>
-            </w:r>
-            <w:r>
-              <w:rPr>
-                <w:b/>
-                <w:bCs/>
-                <w:i/>
-                <w:iCs/>
-                <w:highlight w:val="yellow"/>
-              </w:rPr>
-              <w:t>%=item.price%</w:t>
-            </w:r>
-            <w:r>
-              <w:rPr>
-                <w:b/>
-                <w:bCs/>
-                <w:i/>
-                <w:iCs/>
-              </w:rPr>
-              <w:t>}</w:t>
+          </w:tcPr>
+          <w:p>
+            <w:pPr>
+              <w:pStyle w:val="TableContents"/>
+              <w:rPr>
+                <w:color w:val="auto"/>
+                <w:sz w:val="18"/>
+                <w:szCs w:val="18"/>
+                <w:highlight w:val="blue"/>
+              </w:rPr>
+            </w:pPr>
+            <w:r>
+              <w:rPr>
+                <w:color w:val="auto"/>
+                <w:sz w:val="18"/>
+                <w:szCs w:val="18"/>
+                <w:highlight w:val="blue"/>
+              </w:rPr>
+              <w:t>{%=hideRow()%}</w:t>
             </w:r>
           </w:p>
         </w:tc>
@@ -294,59 +220,208 @@
         <w:trPr/>
         <w:tc>
           <w:tcPr>
-            <w:tcW w:w="7708" w:type="dxa"/>
-            <w:tcBorders>
+            <w:tcW w:w="7558" w:type="dxa"/>
+            <w:tcBorders>
+              <w:top w:val="single" w:sz="2" w:space="0" w:color="000000"/>
               <w:left w:val="single" w:sz="2" w:space="0" w:color="000000"/>
               <w:bottom w:val="single" w:sz="2" w:space="0" w:color="000000"/>
               <w:insideH w:val="single" w:sz="2" w:space="0" w:color="000000"/>
             </w:tcBorders>
             <w:shd w:fill="auto" w:val="clear"/>
-            <w:tcMar>
-              <w:left w:w="54" w:type="dxa"/>
-            </w:tcMar>
           </w:tcPr>
           <w:p>
             <w:pPr>
               <w:pStyle w:val="Normal"/>
-              <w:rPr>
+              <w:rPr/>
+            </w:pPr>
+            <w:r>
+              <w:rPr>
+                <w:b/>
+                <w:bCs/>
+                <w:i/>
+                <w:iCs/>
+              </w:rPr>
+              <w:t>{</w:t>
+            </w:r>
+            <w:r>
+              <w:rPr>
+                <w:b/>
+                <w:bCs/>
+                <w:i/>
+                <w:iCs/>
+                <w:highlight w:val="yellow"/>
+              </w:rPr>
+              <w:t>%=item.name%</w:t>
+            </w:r>
+            <w:r>
+              <w:rPr>
+                <w:b/>
+                <w:bCs/>
+                <w:i/>
+                <w:iCs/>
+              </w:rPr>
+              <w:t>}</w:t>
+            </w:r>
+          </w:p>
+          <w:p>
+            <w:pPr>
+              <w:pStyle w:val="Normal"/>
+              <w:rPr/>
+            </w:pPr>
+            <w:r>
+              <w:rPr>
+                <w:i/>
+                <w:iCs/>
+              </w:rPr>
+              <w:t>{</w:t>
+            </w:r>
+            <w:r>
+              <w:rPr>
+                <w:i/>
+                <w:iCs/>
+                <w:highlight w:val="yellow"/>
+              </w:rPr>
+              <w:t>%=item.description%</w:t>
+            </w:r>
+            <w:r>
+              <w:rPr>
+                <w:i/>
+                <w:iCs/>
+              </w:rPr>
+              <w:t>}</w:t>
+            </w:r>
+          </w:p>
+        </w:tc>
+        <w:tc>
+          <w:tcPr>
+            <w:tcW w:w="2076" w:type="dxa"/>
+            <w:tcBorders>
+              <w:top w:val="single" w:sz="2" w:space="0" w:color="000000"/>
+              <w:left w:val="single" w:sz="2" w:space="0" w:color="000000"/>
+              <w:bottom w:val="single" w:sz="2" w:space="0" w:color="000000"/>
+              <w:right w:val="single" w:sz="2" w:space="0" w:color="000000"/>
+              <w:insideH w:val="single" w:sz="2" w:space="0" w:color="000000"/>
+              <w:insideV w:val="single" w:sz="2" w:space="0" w:color="000000"/>
+            </w:tcBorders>
+            <w:shd w:fill="auto" w:val="clear"/>
+          </w:tcPr>
+          <w:p>
+            <w:pPr>
+              <w:pStyle w:val="Normal"/>
+              <w:jc w:val="right"/>
+              <w:rPr/>
+            </w:pPr>
+            <w:r>
+              <w:rPr>
+                <w:b/>
+                <w:bCs/>
+                <w:i/>
+                <w:iCs/>
+              </w:rPr>
+              <w:t>{</w:t>
+            </w:r>
+            <w:r>
+              <w:rPr>
+                <w:b/>
+                <w:bCs/>
+                <w:i/>
+                <w:iCs/>
+                <w:highlight w:val="yellow"/>
+              </w:rPr>
+              <w:t>%=item.price%</w:t>
+            </w:r>
+            <w:r>
+              <w:rPr>
+                <w:b/>
+                <w:bCs/>
+                <w:i/>
+                <w:iCs/>
+              </w:rPr>
+              <w:t>}</w:t>
+            </w:r>
+          </w:p>
+        </w:tc>
+      </w:tr>
+      <w:tr>
+        <w:trPr>
+          <w:trHeight w:val="361" w:hRule="atLeast"/>
+        </w:trPr>
+        <w:tc>
+          <w:tcPr>
+            <w:tcW w:w="7558" w:type="dxa"/>
+            <w:tcBorders>
+              <w:top w:val="single" w:sz="2" w:space="0" w:color="000000"/>
+              <w:left w:val="single" w:sz="2" w:space="0" w:color="000000"/>
+              <w:bottom w:val="single" w:sz="2" w:space="0" w:color="000000"/>
+              <w:insideH w:val="single" w:sz="2" w:space="0" w:color="000000"/>
+            </w:tcBorders>
+            <w:shd w:fill="auto" w:val="clear"/>
+          </w:tcPr>
+          <w:p>
+            <w:pPr>
+              <w:pStyle w:val="Normal"/>
+              <w:rPr>
+                <w:highlight w:val="blue"/>
+              </w:rPr>
+            </w:pPr>
+            <w:r>
+              <w:rPr>
+                <w:sz w:val="18"/>
+                <w:szCs w:val="18"/>
+                <w:highlight w:val="blue"/>
+              </w:rPr>
+              <w:t>{%=hideRow()%}</w:t>
+            </w:r>
+          </w:p>
+        </w:tc>
+        <w:tc>
+          <w:tcPr>
+            <w:tcW w:w="2076" w:type="dxa"/>
+            <w:tcBorders>
+              <w:top w:val="single" w:sz="2" w:space="0" w:color="000000"/>
+              <w:left w:val="single" w:sz="2" w:space="0" w:color="000000"/>
+              <w:bottom w:val="single" w:sz="2" w:space="0" w:color="000000"/>
+              <w:right w:val="single" w:sz="2" w:space="0" w:color="000000"/>
+              <w:insideH w:val="single" w:sz="2" w:space="0" w:color="000000"/>
+              <w:insideV w:val="single" w:sz="2" w:space="0" w:color="000000"/>
+            </w:tcBorders>
+            <w:shd w:fill="auto" w:val="clear"/>
+          </w:tcPr>
+          <w:p>
+            <w:pPr>
+              <w:pStyle w:val="Normal"/>
+              <w:rPr/>
+            </w:pPr>
+            <w:r>
+              <w:rPr>
+                <w:sz w:val="18"/>
+                <w:szCs w:val="18"/>
                 <w:highlight w:val="cyan"/>
               </w:rPr>
-            </w:pPr>
-            <w:r>
-              <w:rPr>
-                <w:highlight w:val="cyan"/>
-              </w:rPr>
               <w:t>{% end %}</w:t>
-            </w:r>
-          </w:p>
-        </w:tc>
-        <w:tc>
-          <w:tcPr>
-            <w:tcW w:w="1927" w:type="dxa"/>
-            <w:tcBorders>
-              <w:left w:val="single" w:sz="2" w:space="0" w:color="000000"/>
-              <w:bottom w:val="single" w:sz="2" w:space="0" w:color="000000"/>
-              <w:right w:val="single" w:sz="2" w:space="0" w:color="000000"/>
-              <w:insideH w:val="single" w:sz="2" w:space="0" w:color="000000"/>
-              <w:insideV w:val="single" w:sz="2" w:space="0" w:color="000000"/>
-            </w:tcBorders>
-            <w:shd w:fill="auto" w:val="clear"/>
-            <w:tcMar>
-              <w:left w:w="54" w:type="dxa"/>
-            </w:tcMar>
-          </w:tcPr>
-          <w:p>
-            <w:pPr>
-              <w:pStyle w:val="TableContents"/>
-              <w:rPr/>
-            </w:pPr>
-            <w:r>
-              <w:rPr/>
             </w:r>
           </w:p>
         </w:tc>
       </w:tr>
     </w:tbl>
+    <w:p>
+      <w:pPr>
+        <w:pStyle w:val="Normal"/>
+        <w:rPr/>
+      </w:pPr>
+      <w:r>
+        <w:rPr/>
+      </w:r>
+    </w:p>
+    <w:p>
+      <w:pPr>
+        <w:pStyle w:val="Normal"/>
+        <w:rPr/>
+      </w:pPr>
+      <w:r>
+        <w:rPr/>
+      </w:r>
+    </w:p>
     <w:p>
       <w:pPr>
         <w:pStyle w:val="Normal"/>
@@ -455,6 +530,7 @@
       <w:pgNumType w:fmt="decimal"/>
       <w:formProt w:val="false"/>
       <w:textDirection w:val="lrTb"/>
+      <w:docGrid w:type="default" w:linePitch="100" w:charSpace="0"/>
     </w:sectPr>
   </w:body>
 </w:document>
@@ -466,15 +542,12 @@
     <w:rPrDefault>
       <w:rPr>
         <w:rFonts w:ascii="Liberation Serif" w:hAnsi="Liberation Serif" w:eastAsia="Source Han Sans CN Regular" w:cs="Lohit Devanagari"/>
-        <w:sz w:val="24"/>
         <w:szCs w:val="24"/>
         <w:lang w:val="en-GB" w:eastAsia="zh-CN" w:bidi="hi-IN"/>
       </w:rPr>
     </w:rPrDefault>
     <w:pPrDefault>
-      <w:pPr>
-        <w:widowControl/>
-      </w:pPr>
+      <w:pPr/>
     </w:pPrDefault>
   </w:docDefaults>
   <w:style w:type="paragraph" w:styleId="Normal">
@@ -482,10 +555,13 @@
     <w:qFormat/>
     <w:pPr>
       <w:widowControl/>
+      <w:bidi w:val="0"/>
+      <w:jc w:val="left"/>
     </w:pPr>
     <w:rPr>
       <w:rFonts w:ascii="Liberation Serif" w:hAnsi="Liberation Serif" w:eastAsia="Source Han Sans CN Regular" w:cs="Lohit Devanagari"/>
       <w:color w:val="auto"/>
+      <w:kern w:val="0"/>
       <w:sz w:val="24"/>
       <w:szCs w:val="24"/>
       <w:lang w:val="en-GB" w:eastAsia="zh-CN" w:bidi="hi-IN"/>

</xml_diff>